<commit_message>
thay doi phan cong trong file huong dan.docx
</commit_message>
<xml_diff>
--- a/PA4/2. Source/resources/common/huong dan.docx
+++ b/PA4/2. Source/resources/common/huong dan.docx
@@ -8842,34 +8842,160 @@
       <w:r>
         <w:rPr>
           <w:rFonts w:ascii="Times New Roman" w:hAnsi="Times New Roman" w:cs="Times New Roman"/>
-          <w:color w:val="4F81BD" w:themeColor="accent1"/>
-          <w:sz w:val="24"/>
-          <w:szCs w:val="24"/>
-          <w:lang w:val="en-US"/>
-        </w:rPr>
-        <w:t>xóa</w:t>
-      </w:r>
-      <w:proofErr w:type="spellEnd"/>
-      <w:r>
-        <w:rPr>
-          <w:rFonts w:ascii="Times New Roman" w:hAnsi="Times New Roman" w:cs="Times New Roman"/>
-          <w:color w:val="4F81BD" w:themeColor="accent1"/>
-          <w:sz w:val="24"/>
-          <w:szCs w:val="24"/>
-          <w:lang w:val="en-US"/>
-        </w:rPr>
-        <w:t xml:space="preserve"> </w:t>
-      </w:r>
-      <w:proofErr w:type="spellStart"/>
-      <w:r>
-        <w:rPr>
-          <w:rFonts w:ascii="Times New Roman" w:hAnsi="Times New Roman" w:cs="Times New Roman"/>
-          <w:color w:val="4F81BD" w:themeColor="accent1"/>
-          <w:sz w:val="24"/>
-          <w:szCs w:val="24"/>
-          <w:lang w:val="en-US"/>
-        </w:rPr>
-        <w:t>đi</w:t>
+          <w:sz w:val="24"/>
+          <w:szCs w:val="24"/>
+          <w:lang w:val="en-US"/>
+        </w:rPr>
+        <w:t>dễ</w:t>
+      </w:r>
+      <w:proofErr w:type="spellEnd"/>
+      <w:r>
+        <w:rPr>
+          <w:rFonts w:ascii="Times New Roman" w:hAnsi="Times New Roman" w:cs="Times New Roman"/>
+          <w:sz w:val="24"/>
+          <w:szCs w:val="24"/>
+          <w:lang w:val="en-US"/>
+        </w:rPr>
+        <w:t xml:space="preserve">, </w:t>
+      </w:r>
+      <w:proofErr w:type="spellStart"/>
+      <w:r>
+        <w:rPr>
+          <w:rFonts w:ascii="Times New Roman" w:hAnsi="Times New Roman" w:cs="Times New Roman"/>
+          <w:sz w:val="24"/>
+          <w:szCs w:val="24"/>
+          <w:lang w:val="en-US"/>
+        </w:rPr>
+        <w:t>chỉ</w:t>
+      </w:r>
+      <w:proofErr w:type="spellEnd"/>
+      <w:r>
+        <w:rPr>
+          <w:rFonts w:ascii="Times New Roman" w:hAnsi="Times New Roman" w:cs="Times New Roman"/>
+          <w:sz w:val="24"/>
+          <w:szCs w:val="24"/>
+          <w:lang w:val="en-US"/>
+        </w:rPr>
+        <w:t xml:space="preserve"> </w:t>
+      </w:r>
+      <w:proofErr w:type="spellStart"/>
+      <w:r>
+        <w:rPr>
+          <w:rFonts w:ascii="Times New Roman" w:hAnsi="Times New Roman" w:cs="Times New Roman"/>
+          <w:sz w:val="24"/>
+          <w:szCs w:val="24"/>
+          <w:lang w:val="en-US"/>
+        </w:rPr>
+        <w:t>cần</w:t>
+      </w:r>
+      <w:proofErr w:type="spellEnd"/>
+      <w:r>
+        <w:rPr>
+          <w:rFonts w:ascii="Times New Roman" w:hAnsi="Times New Roman" w:cs="Times New Roman"/>
+          <w:sz w:val="24"/>
+          <w:szCs w:val="24"/>
+          <w:lang w:val="en-US"/>
+        </w:rPr>
+        <w:t xml:space="preserve"> </w:t>
+      </w:r>
+      <w:proofErr w:type="spellStart"/>
+      <w:r>
+        <w:rPr>
+          <w:rFonts w:ascii="Times New Roman" w:hAnsi="Times New Roman" w:cs="Times New Roman"/>
+          <w:color w:val="4F81BD" w:themeColor="accent1"/>
+          <w:sz w:val="24"/>
+          <w:szCs w:val="24"/>
+          <w:lang w:val="en-US"/>
+        </w:rPr>
+        <w:t>không</w:t>
+      </w:r>
+      <w:proofErr w:type="spellEnd"/>
+      <w:r>
+        <w:rPr>
+          <w:rFonts w:ascii="Times New Roman" w:hAnsi="Times New Roman" w:cs="Times New Roman"/>
+          <w:color w:val="4F81BD" w:themeColor="accent1"/>
+          <w:sz w:val="24"/>
+          <w:szCs w:val="24"/>
+          <w:lang w:val="en-US"/>
+        </w:rPr>
+        <w:t xml:space="preserve"> </w:t>
+      </w:r>
+      <w:proofErr w:type="spellStart"/>
+      <w:r>
+        <w:rPr>
+          <w:rFonts w:ascii="Times New Roman" w:hAnsi="Times New Roman" w:cs="Times New Roman"/>
+          <w:color w:val="4F81BD" w:themeColor="accent1"/>
+          <w:sz w:val="24"/>
+          <w:szCs w:val="24"/>
+          <w:lang w:val="en-US"/>
+        </w:rPr>
+        <w:t>hiển</w:t>
+      </w:r>
+      <w:proofErr w:type="spellEnd"/>
+      <w:r>
+        <w:rPr>
+          <w:rFonts w:ascii="Times New Roman" w:hAnsi="Times New Roman" w:cs="Times New Roman"/>
+          <w:color w:val="4F81BD" w:themeColor="accent1"/>
+          <w:sz w:val="24"/>
+          <w:szCs w:val="24"/>
+          <w:lang w:val="en-US"/>
+        </w:rPr>
+        <w:t xml:space="preserve"> </w:t>
+      </w:r>
+      <w:proofErr w:type="spellStart"/>
+      <w:r>
+        <w:rPr>
+          <w:rFonts w:ascii="Times New Roman" w:hAnsi="Times New Roman" w:cs="Times New Roman"/>
+          <w:color w:val="4F81BD" w:themeColor="accent1"/>
+          <w:sz w:val="24"/>
+          <w:szCs w:val="24"/>
+          <w:lang w:val="en-US"/>
+        </w:rPr>
+        <w:t>thị</w:t>
+      </w:r>
+      <w:proofErr w:type="spellEnd"/>
+      <w:r>
+        <w:rPr>
+          <w:rFonts w:ascii="Times New Roman" w:hAnsi="Times New Roman" w:cs="Times New Roman"/>
+          <w:color w:val="4F81BD" w:themeColor="accent1"/>
+          <w:sz w:val="24"/>
+          <w:szCs w:val="24"/>
+          <w:lang w:val="en-US"/>
+        </w:rPr>
+        <w:t xml:space="preserve"> </w:t>
+      </w:r>
+      <w:proofErr w:type="spellStart"/>
+      <w:r>
+        <w:rPr>
+          <w:rFonts w:ascii="Times New Roman" w:hAnsi="Times New Roman" w:cs="Times New Roman"/>
+          <w:color w:val="4F81BD" w:themeColor="accent1"/>
+          <w:sz w:val="24"/>
+          <w:szCs w:val="24"/>
+          <w:lang w:val="en-US"/>
+        </w:rPr>
+        <w:t>nó</w:t>
+      </w:r>
+      <w:proofErr w:type="spellEnd"/>
+      <w:r>
+        <w:rPr>
+          <w:rFonts w:ascii="Times New Roman" w:hAnsi="Times New Roman" w:cs="Times New Roman"/>
+          <w:color w:val="4F81BD" w:themeColor="accent1"/>
+          <w:sz w:val="24"/>
+          <w:szCs w:val="24"/>
+          <w:lang w:val="en-US"/>
+        </w:rPr>
+        <w:t xml:space="preserve"> </w:t>
+      </w:r>
+      <w:proofErr w:type="spellStart"/>
+      <w:r>
+        <w:rPr>
+          <w:rFonts w:ascii="Times New Roman" w:hAnsi="Times New Roman" w:cs="Times New Roman"/>
+          <w:color w:val="4F81BD" w:themeColor="accent1"/>
+          <w:sz w:val="24"/>
+          <w:szCs w:val="24"/>
+          <w:lang w:val="en-US"/>
+        </w:rPr>
+        <w:t>nữa</w:t>
       </w:r>
       <w:proofErr w:type="spellEnd"/>
       <w:r>
@@ -8901,7 +9027,7 @@
           <w:szCs w:val="24"/>
           <w:lang w:val="en-US"/>
         </w:rPr>
-        <w:t>tiến</w:t>
+        <w:t>toại</w:t>
       </w:r>
       <w:proofErr w:type="spellEnd"/>
       <w:r>
@@ -10090,7 +10216,29 @@
           <w:szCs w:val="24"/>
           <w:lang w:val="en-US"/>
         </w:rPr>
-        <w:t>tiến</w:t>
+        <w:t>dễ</w:t>
+      </w:r>
+      <w:proofErr w:type="spellEnd"/>
+      <w:r>
+        <w:rPr>
+          <w:rFonts w:ascii="Times New Roman" w:hAnsi="Times New Roman" w:cs="Times New Roman"/>
+          <w:color w:val="4F81BD" w:themeColor="accent1"/>
+          <w:sz w:val="24"/>
+          <w:szCs w:val="24"/>
+          <w:lang w:val="en-US"/>
+        </w:rPr>
+        <w:t xml:space="preserve"> -&gt;</w:t>
+      </w:r>
+      <w:proofErr w:type="spellStart"/>
+      <w:r>
+        <w:rPr>
+          <w:rFonts w:ascii="Times New Roman" w:hAnsi="Times New Roman" w:cs="Times New Roman"/>
+          <w:color w:val="4F81BD" w:themeColor="accent1"/>
+          <w:sz w:val="24"/>
+          <w:szCs w:val="24"/>
+          <w:lang w:val="en-US"/>
+        </w:rPr>
+        <w:t>toại</w:t>
       </w:r>
       <w:proofErr w:type="spellEnd"/>
       <w:r>
@@ -12858,7 +13006,49 @@
           <w:szCs w:val="24"/>
           <w:lang w:val="en-US"/>
         </w:rPr>
-        <w:t>tiến</w:t>
+        <w:t>dễ</w:t>
+      </w:r>
+      <w:proofErr w:type="spellEnd"/>
+      <w:r>
+        <w:rPr>
+          <w:rFonts w:ascii="Times New Roman" w:hAnsi="Times New Roman" w:cs="Times New Roman"/>
+          <w:color w:val="4F81BD" w:themeColor="accent1"/>
+          <w:sz w:val="24"/>
+          <w:szCs w:val="24"/>
+          <w:lang w:val="en-US"/>
+        </w:rPr>
+        <w:t xml:space="preserve"> </w:t>
+      </w:r>
+      <w:r>
+        <w:rPr>
+          <w:rFonts w:ascii="Times New Roman" w:hAnsi="Times New Roman" w:cs="Times New Roman"/>
+          <w:color w:val="4F81BD" w:themeColor="accent1"/>
+          <w:sz w:val="24"/>
+          <w:szCs w:val="24"/>
+          <w:lang w:val="en-US"/>
+        </w:rPr>
+        <w:sym w:font="Wingdings" w:char="F0E0"/>
+      </w:r>
+      <w:r>
+        <w:rPr>
+          <w:rFonts w:ascii="Times New Roman" w:hAnsi="Times New Roman" w:cs="Times New Roman"/>
+          <w:color w:val="4F81BD" w:themeColor="accent1"/>
+          <w:sz w:val="24"/>
+          <w:szCs w:val="24"/>
+          <w:lang w:val="en-US"/>
+        </w:rPr>
+        <w:t xml:space="preserve"> </w:t>
+      </w:r>
+      <w:proofErr w:type="spellStart"/>
+      <w:r>
+        <w:rPr>
+          <w:rFonts w:ascii="Times New Roman" w:hAnsi="Times New Roman" w:cs="Times New Roman"/>
+          <w:color w:val="4F81BD" w:themeColor="accent1"/>
+          <w:sz w:val="24"/>
+          <w:szCs w:val="24"/>
+          <w:lang w:val="en-US"/>
+        </w:rPr>
+        <w:t>toại</w:t>
       </w:r>
       <w:proofErr w:type="spellEnd"/>
       <w:r>

</xml_diff>